<commit_message>
lett inn index og andre små endinger
</commit_message>
<xml_diff>
--- a/visualiseringEksamenOppgaven.docx
+++ b/visualiseringEksamenOppgaven.docx
@@ -117,37 +117,8 @@
         <w:rPr>
           <w:rFonts w:ascii="Calibri" w:hAnsi="Calibri" w:cs="Calibri"/>
         </w:rPr>
-        <w:t xml:space="preserve"> for Yale </w:t>
-      </w:r>
-      <w:proofErr w:type="spellStart"/>
-      <w:r>
-        <w:rPr>
-          <w:rFonts w:ascii="Calibri" w:hAnsi="Calibri" w:cs="Calibri"/>
-        </w:rPr>
-        <w:t>school</w:t>
-      </w:r>
-      <w:proofErr w:type="spellEnd"/>
-      <w:r>
-        <w:rPr>
-          <w:rFonts w:ascii="Calibri" w:hAnsi="Calibri" w:cs="Calibri"/>
-        </w:rPr>
-        <w:t xml:space="preserve"> </w:t>
-      </w:r>
-      <w:proofErr w:type="spellStart"/>
-      <w:r>
-        <w:rPr>
-          <w:rFonts w:ascii="Calibri" w:hAnsi="Calibri" w:cs="Calibri"/>
-        </w:rPr>
-        <w:t>of</w:t>
-      </w:r>
-      <w:proofErr w:type="spellEnd"/>
-      <w:r>
-        <w:rPr>
-          <w:rFonts w:ascii="Calibri" w:hAnsi="Calibri" w:cs="Calibri"/>
-        </w:rPr>
-        <w:t xml:space="preserve"> art som er laget av flere elever og ansatte ved skolen. Jeg har valgt å lage en nettside som min interaktive prototype da dette er et </w:t>
-      </w:r>
-      <w:proofErr w:type="spellStart"/>
+        <w:t xml:space="preserve"> for Yale school of art som er laget av flere elever og ansatte ved skolen. Jeg har valgt å lage en nettside som min interaktive prototype da dette er et </w:t>
+      </w:r>
       <w:r>
         <w:rPr>
           <w:rFonts w:ascii="Calibri" w:hAnsi="Calibri" w:cs="Calibri"/>
@@ -155,7 +126,6 @@
         </w:rPr>
         <w:t>interface</w:t>
       </w:r>
-      <w:proofErr w:type="spellEnd"/>
       <w:r>
         <w:rPr>
           <w:rFonts w:ascii="Calibri" w:hAnsi="Calibri" w:cs="Calibri"/>
@@ -202,21 +172,7 @@
         <w:rPr>
           <w:rFonts w:ascii="Calibri" w:hAnsi="Calibri" w:cs="Calibri"/>
         </w:rPr>
-        <w:t xml:space="preserve">Formålet med nettsiden er at den skal ha et kreativt design uten at det går på </w:t>
-      </w:r>
-      <w:proofErr w:type="spellStart"/>
-      <w:r>
-        <w:rPr>
-          <w:rFonts w:ascii="Calibri" w:hAnsi="Calibri" w:cs="Calibri"/>
-        </w:rPr>
-        <w:t>kompromi</w:t>
-      </w:r>
-      <w:proofErr w:type="spellEnd"/>
-      <w:r>
-        <w:rPr>
-          <w:rFonts w:ascii="Calibri" w:hAnsi="Calibri" w:cs="Calibri"/>
-        </w:rPr>
-        <w:t xml:space="preserve"> av et </w:t>
+        <w:t xml:space="preserve">Formålet med nettsiden er at den skal ha et kreativt design uten at det går på kompromi av et </w:t>
       </w:r>
       <w:r>
         <w:rPr>
@@ -228,21 +184,7 @@
         <w:rPr>
           <w:rFonts w:ascii="Calibri" w:hAnsi="Calibri" w:cs="Calibri"/>
         </w:rPr>
-        <w:t xml:space="preserve"> </w:t>
-      </w:r>
-      <w:proofErr w:type="spellStart"/>
-      <w:r>
-        <w:rPr>
-          <w:rFonts w:ascii="Calibri" w:hAnsi="Calibri" w:cs="Calibri"/>
-        </w:rPr>
-        <w:t>interface</w:t>
-      </w:r>
-      <w:proofErr w:type="spellEnd"/>
-      <w:r>
-        <w:rPr>
-          <w:rFonts w:ascii="Calibri" w:hAnsi="Calibri" w:cs="Calibri"/>
-        </w:rPr>
-        <w:t xml:space="preserve">. </w:t>
+        <w:t xml:space="preserve"> interface. </w:t>
       </w:r>
       <w:r>
         <w:rPr>
@@ -384,19 +326,11 @@
         </w:rPr>
         <w:t xml:space="preserve">Ved å bruke visualiseringsteknikker som </w:t>
       </w:r>
-      <w:proofErr w:type="spellStart"/>
-      <w:r>
-        <w:rPr>
-          <w:rFonts w:ascii="Calibri" w:hAnsi="Calibri" w:cs="Calibri"/>
-        </w:rPr>
-        <w:t>plasseriger</w:t>
-      </w:r>
-      <w:proofErr w:type="spellEnd"/>
-      <w:r>
-        <w:rPr>
-          <w:rFonts w:ascii="Calibri" w:hAnsi="Calibri" w:cs="Calibri"/>
-        </w:rPr>
-        <w:t xml:space="preserve">, </w:t>
+      <w:r>
+        <w:rPr>
+          <w:rFonts w:ascii="Calibri" w:hAnsi="Calibri" w:cs="Calibri"/>
+        </w:rPr>
+        <w:t xml:space="preserve">plasseriger, </w:t>
       </w:r>
       <w:r>
         <w:rPr>
@@ -408,63 +342,7 @@
         <w:rPr>
           <w:rFonts w:ascii="Calibri" w:hAnsi="Calibri" w:cs="Calibri"/>
         </w:rPr>
-        <w:t xml:space="preserve">ger og kontraster være lettere å </w:t>
-      </w:r>
-      <w:proofErr w:type="spellStart"/>
-      <w:r>
-        <w:rPr>
-          <w:rFonts w:ascii="Calibri" w:hAnsi="Calibri" w:cs="Calibri"/>
-        </w:rPr>
-        <w:t>ungå</w:t>
-      </w:r>
-      <w:proofErr w:type="spellEnd"/>
-      <w:r>
-        <w:rPr>
-          <w:rFonts w:ascii="Calibri" w:hAnsi="Calibri" w:cs="Calibri"/>
-        </w:rPr>
-        <w:t xml:space="preserve"> </w:t>
-      </w:r>
-      <w:proofErr w:type="spellStart"/>
-      <w:r>
-        <w:rPr>
-          <w:rFonts w:ascii="Calibri" w:hAnsi="Calibri" w:cs="Calibri"/>
-        </w:rPr>
-        <w:t>visual</w:t>
-      </w:r>
-      <w:proofErr w:type="spellEnd"/>
-      <w:r>
-        <w:rPr>
-          <w:rFonts w:ascii="Calibri" w:hAnsi="Calibri" w:cs="Calibri"/>
-        </w:rPr>
-        <w:t xml:space="preserve"> </w:t>
-      </w:r>
-      <w:proofErr w:type="spellStart"/>
-      <w:r>
-        <w:rPr>
-          <w:rFonts w:ascii="Calibri" w:hAnsi="Calibri" w:cs="Calibri"/>
-        </w:rPr>
-        <w:t>noice</w:t>
-      </w:r>
-      <w:proofErr w:type="spellEnd"/>
-      <w:r>
-        <w:rPr>
-          <w:rFonts w:ascii="Calibri" w:hAnsi="Calibri" w:cs="Calibri"/>
-        </w:rPr>
-        <w:t xml:space="preserve">. Det vil da være lettere for brukeren å finne frem til ønsket informasjon og </w:t>
-      </w:r>
-      <w:proofErr w:type="spellStart"/>
-      <w:r>
-        <w:rPr>
-          <w:rFonts w:ascii="Calibri" w:hAnsi="Calibri" w:cs="Calibri"/>
-        </w:rPr>
-        <w:t>prosesere</w:t>
-      </w:r>
-      <w:proofErr w:type="spellEnd"/>
-      <w:r>
-        <w:rPr>
-          <w:rFonts w:ascii="Calibri" w:hAnsi="Calibri" w:cs="Calibri"/>
-        </w:rPr>
-        <w:t xml:space="preserve"> informasjonen på siden mer effektivt. </w:t>
+        <w:t xml:space="preserve">ger og kontraster være lettere å ungå visual noice. Det vil da være lettere for brukeren å finne frem til ønsket informasjon og prosesere informasjonen på siden mer effektivt. </w:t>
       </w:r>
     </w:p>
     <w:p>
@@ -482,49 +360,7 @@
         <w:rPr>
           <w:rFonts w:ascii="Calibri" w:hAnsi="Calibri" w:cs="Calibri"/>
         </w:rPr>
-        <w:t xml:space="preserve">Ved bruk av blant annet </w:t>
-      </w:r>
-      <w:proofErr w:type="spellStart"/>
-      <w:r>
-        <w:rPr>
-          <w:rFonts w:ascii="Calibri" w:hAnsi="Calibri" w:cs="Calibri"/>
-        </w:rPr>
-        <w:t>gestaltprinisppene</w:t>
-      </w:r>
-      <w:proofErr w:type="spellEnd"/>
-      <w:r>
-        <w:rPr>
-          <w:rFonts w:ascii="Calibri" w:hAnsi="Calibri" w:cs="Calibri"/>
-        </w:rPr>
-        <w:t xml:space="preserve"> for UI-design vil dette påvirkere brukerne </w:t>
-      </w:r>
-      <w:proofErr w:type="spellStart"/>
-      <w:r>
-        <w:rPr>
-          <w:rFonts w:ascii="Calibri" w:hAnsi="Calibri" w:cs="Calibri"/>
-        </w:rPr>
-        <w:t>presijon</w:t>
-      </w:r>
-      <w:proofErr w:type="spellEnd"/>
-      <w:r>
-        <w:rPr>
-          <w:rFonts w:ascii="Calibri" w:hAnsi="Calibri" w:cs="Calibri"/>
-        </w:rPr>
-        <w:t xml:space="preserve"> og hvor </w:t>
-      </w:r>
-      <w:proofErr w:type="spellStart"/>
-      <w:r>
-        <w:rPr>
-          <w:rFonts w:ascii="Calibri" w:hAnsi="Calibri" w:cs="Calibri"/>
-        </w:rPr>
-        <w:t>oppmemerksomheten</w:t>
-      </w:r>
-      <w:proofErr w:type="spellEnd"/>
-      <w:r>
-        <w:rPr>
-          <w:rFonts w:ascii="Calibri" w:hAnsi="Calibri" w:cs="Calibri"/>
-        </w:rPr>
-        <w:t xml:space="preserve"> </w:t>
+        <w:t xml:space="preserve">Ved bruk av blant annet gestaltprinisppene for UI-design vil dette påvirkere brukerne presijon og hvor oppmemerksomheten </w:t>
       </w:r>
       <w:r>
         <w:rPr>
@@ -717,39 +553,7 @@
           <w:rFonts w:ascii="Arial" w:hAnsi="Arial" w:cs="Arial"/>
           <w:color w:val="212529"/>
         </w:rPr>
-        <w:t xml:space="preserve">I denne løsningen har jeg brukt </w:t>
-      </w:r>
-      <w:proofErr w:type="spellStart"/>
-      <w:r>
-        <w:rPr>
-          <w:rFonts w:ascii="Arial" w:hAnsi="Arial" w:cs="Arial"/>
-          <w:color w:val="212529"/>
-        </w:rPr>
-        <w:t>felere</w:t>
-      </w:r>
-      <w:proofErr w:type="spellEnd"/>
-      <w:r>
-        <w:rPr>
-          <w:rFonts w:ascii="Arial" w:hAnsi="Arial" w:cs="Arial"/>
-          <w:color w:val="212529"/>
-        </w:rPr>
-        <w:t xml:space="preserve"> </w:t>
-      </w:r>
-      <w:proofErr w:type="spellStart"/>
-      <w:r>
-        <w:rPr>
-          <w:rFonts w:ascii="Arial" w:hAnsi="Arial" w:cs="Arial"/>
-          <w:color w:val="212529"/>
-        </w:rPr>
-        <w:t>visulaiserings</w:t>
-      </w:r>
-      <w:proofErr w:type="spellEnd"/>
-      <w:r>
-        <w:rPr>
-          <w:rFonts w:ascii="Arial" w:hAnsi="Arial" w:cs="Arial"/>
-          <w:color w:val="212529"/>
-        </w:rPr>
-        <w:t xml:space="preserve"> teknikker. Jeg har hovedsakelig </w:t>
+        <w:t xml:space="preserve">I denne løsningen har jeg brukt felere visulaiserings teknikker. Jeg har hovedsakelig </w:t>
       </w:r>
       <w:proofErr w:type="gramStart"/>
       <w:r>
@@ -765,55 +569,7 @@
           <w:rFonts w:ascii="Arial" w:hAnsi="Arial" w:cs="Arial"/>
           <w:color w:val="212529"/>
         </w:rPr>
-        <w:t xml:space="preserve"> på </w:t>
-      </w:r>
-      <w:proofErr w:type="spellStart"/>
-      <w:r>
-        <w:rPr>
-          <w:rFonts w:ascii="Arial" w:hAnsi="Arial" w:cs="Arial"/>
-          <w:color w:val="212529"/>
-        </w:rPr>
-        <w:t>plassereinger</w:t>
-      </w:r>
-      <w:proofErr w:type="spellEnd"/>
-      <w:r>
-        <w:rPr>
-          <w:rFonts w:ascii="Arial" w:hAnsi="Arial" w:cs="Arial"/>
-          <w:color w:val="212529"/>
-        </w:rPr>
-        <w:t xml:space="preserve"> og gruppering da </w:t>
-      </w:r>
-      <w:proofErr w:type="spellStart"/>
-      <w:r>
-        <w:rPr>
-          <w:rFonts w:ascii="Arial" w:hAnsi="Arial" w:cs="Arial"/>
-          <w:color w:val="212529"/>
-        </w:rPr>
-        <w:t>je</w:t>
-      </w:r>
-      <w:proofErr w:type="spellEnd"/>
-      <w:r>
-        <w:rPr>
-          <w:rFonts w:ascii="Arial" w:hAnsi="Arial" w:cs="Arial"/>
-          <w:color w:val="212529"/>
-        </w:rPr>
-        <w:t xml:space="preserve"> opplevde dette som manglende på den opprinnelige utgangen. jeg har </w:t>
-      </w:r>
-      <w:proofErr w:type="spellStart"/>
-      <w:r>
-        <w:rPr>
-          <w:rFonts w:ascii="Arial" w:hAnsi="Arial" w:cs="Arial"/>
-          <w:color w:val="212529"/>
-        </w:rPr>
-        <w:t>vlagt</w:t>
-      </w:r>
-      <w:proofErr w:type="spellEnd"/>
-      <w:r>
-        <w:rPr>
-          <w:rFonts w:ascii="Arial" w:hAnsi="Arial" w:cs="Arial"/>
-          <w:color w:val="212529"/>
-        </w:rPr>
-        <w:t xml:space="preserve"> å </w:t>
+        <w:t xml:space="preserve"> på plassereinger og gruppering da je opplevde dette som manglende på den opprinnelige utgangen. jeg har vlagt å </w:t>
       </w:r>
       <w:proofErr w:type="gramStart"/>
       <w:r>
@@ -829,119 +585,29 @@
           <w:rFonts w:ascii="Arial" w:hAnsi="Arial" w:cs="Arial"/>
           <w:color w:val="212529"/>
         </w:rPr>
-        <w:t xml:space="preserve"> på dette da plassering og gruppering har stor </w:t>
-      </w:r>
-      <w:proofErr w:type="spellStart"/>
-      <w:r>
-        <w:rPr>
-          <w:rFonts w:ascii="Arial" w:hAnsi="Arial" w:cs="Arial"/>
-          <w:color w:val="212529"/>
-        </w:rPr>
-        <w:t>påvirking</w:t>
-      </w:r>
-      <w:proofErr w:type="spellEnd"/>
-      <w:r>
-        <w:rPr>
-          <w:rFonts w:ascii="Arial" w:hAnsi="Arial" w:cs="Arial"/>
-          <w:color w:val="212529"/>
-        </w:rPr>
-        <w:t xml:space="preserve"> på brukerens </w:t>
-      </w:r>
-      <w:proofErr w:type="spellStart"/>
-      <w:r>
-        <w:rPr>
-          <w:rFonts w:ascii="Arial" w:hAnsi="Arial" w:cs="Arial"/>
-          <w:color w:val="212529"/>
-        </w:rPr>
-        <w:t>oppfattning</w:t>
-      </w:r>
-      <w:proofErr w:type="spellEnd"/>
-      <w:r>
-        <w:rPr>
-          <w:rFonts w:ascii="Arial" w:hAnsi="Arial" w:cs="Arial"/>
-          <w:color w:val="212529"/>
-        </w:rPr>
-        <w:t xml:space="preserve"> av hvilken </w:t>
-      </w:r>
-      <w:proofErr w:type="spellStart"/>
-      <w:r>
-        <w:rPr>
-          <w:rFonts w:ascii="Arial" w:hAnsi="Arial" w:cs="Arial"/>
-          <w:color w:val="212529"/>
-        </w:rPr>
-        <w:t>informasojn</w:t>
-      </w:r>
-      <w:proofErr w:type="spellEnd"/>
-      <w:r>
-        <w:rPr>
-          <w:rFonts w:ascii="Arial" w:hAnsi="Arial" w:cs="Arial"/>
-          <w:color w:val="212529"/>
-        </w:rPr>
-        <w:t xml:space="preserve"> og data som hører til hvor og hva som henger sammen. </w:t>
-      </w:r>
-    </w:p>
-    <w:p>
-      <w:pPr>
-        <w:pStyle w:val="NormalWeb"/>
-        <w:rPr>
-          <w:rFonts w:ascii="Calibri" w:hAnsi="Calibri" w:cs="Calibri"/>
-        </w:rPr>
-      </w:pPr>
-    </w:p>
-    <w:p>
-      <w:pPr>
-        <w:pStyle w:val="NormalWeb"/>
-        <w:rPr>
-          <w:rFonts w:ascii="Calibri" w:hAnsi="Calibri" w:cs="Calibri"/>
-        </w:rPr>
-      </w:pPr>
-      <w:r>
-        <w:rPr>
-          <w:rFonts w:ascii="Calibri" w:hAnsi="Calibri" w:cs="Calibri"/>
-        </w:rPr>
-        <w:t xml:space="preserve">For å oppnå gruppering og </w:t>
-      </w:r>
-      <w:proofErr w:type="spellStart"/>
-      <w:r>
-        <w:rPr>
-          <w:rFonts w:ascii="Calibri" w:hAnsi="Calibri" w:cs="Calibri"/>
-        </w:rPr>
-        <w:t>stuktur</w:t>
-      </w:r>
-      <w:proofErr w:type="spellEnd"/>
-      <w:r>
-        <w:rPr>
-          <w:rFonts w:ascii="Calibri" w:hAnsi="Calibri" w:cs="Calibri"/>
-        </w:rPr>
-        <w:t xml:space="preserve"> i nettsiden har jeg brukt </w:t>
-      </w:r>
-      <w:proofErr w:type="spellStart"/>
-      <w:r>
-        <w:rPr>
-          <w:rFonts w:ascii="Calibri" w:hAnsi="Calibri" w:cs="Calibri"/>
-        </w:rPr>
-        <w:t>prinnsipper</w:t>
-      </w:r>
-      <w:proofErr w:type="spellEnd"/>
-      <w:r>
-        <w:rPr>
-          <w:rFonts w:ascii="Calibri" w:hAnsi="Calibri" w:cs="Calibri"/>
-        </w:rPr>
-        <w:t xml:space="preserve"> som </w:t>
-      </w:r>
-      <w:proofErr w:type="spellStart"/>
-      <w:r>
-        <w:rPr>
-          <w:rFonts w:ascii="Calibri" w:hAnsi="Calibri" w:cs="Calibri"/>
-        </w:rPr>
-        <w:t>nærhetsprinisppet</w:t>
-      </w:r>
-      <w:proofErr w:type="spellEnd"/>
-      <w:r>
-        <w:rPr>
-          <w:rFonts w:ascii="Calibri" w:hAnsi="Calibri" w:cs="Calibri"/>
-        </w:rPr>
-        <w:t xml:space="preserve"> og liket. Jeg har brukt dette ved å dele opp siden i ulike «bokser/grupperinger» som skilles fra hverandre ved hjelp av farger og avstand se figur </w:t>
+        <w:t xml:space="preserve"> på dette da plassering og gruppering har stor påvirking på brukerens oppfattning av hvilken informasojn og data som hører til hvor og hva som henger sammen. </w:t>
+      </w:r>
+    </w:p>
+    <w:p>
+      <w:pPr>
+        <w:pStyle w:val="NormalWeb"/>
+        <w:rPr>
+          <w:rFonts w:ascii="Calibri" w:hAnsi="Calibri" w:cs="Calibri"/>
+        </w:rPr>
+      </w:pPr>
+    </w:p>
+    <w:p>
+      <w:pPr>
+        <w:pStyle w:val="NormalWeb"/>
+        <w:rPr>
+          <w:rFonts w:ascii="Calibri" w:hAnsi="Calibri" w:cs="Calibri"/>
+        </w:rPr>
+      </w:pPr>
+      <w:r>
+        <w:rPr>
+          <w:rFonts w:ascii="Calibri" w:hAnsi="Calibri" w:cs="Calibri"/>
+        </w:rPr>
+        <w:t xml:space="preserve">For å oppnå gruppering og stuktur i nettsiden har jeg brukt prinnsipper som nærhetsprinisppet og liket. Jeg har brukt dette ved å dele opp siden i ulike «bokser/grupperinger» som skilles fra hverandre ved hjelp av farger og avstand se figur </w:t>
       </w:r>
       <w:proofErr w:type="gramStart"/>
       <w:r>
@@ -1085,21 +751,7 @@
         <w:rPr>
           <w:rFonts w:ascii="Calibri" w:hAnsi="Calibri" w:cs="Calibri"/>
         </w:rPr>
-        <w:t xml:space="preserve"> mellom de 6 ulike sidene. Ved å sette </w:t>
-      </w:r>
-      <w:proofErr w:type="spellStart"/>
-      <w:r>
-        <w:rPr>
-          <w:rFonts w:ascii="Calibri" w:hAnsi="Calibri" w:cs="Calibri"/>
-        </w:rPr>
-        <w:t>op</w:t>
-      </w:r>
-      <w:proofErr w:type="spellEnd"/>
-      <w:r>
-        <w:rPr>
-          <w:rFonts w:ascii="Calibri" w:hAnsi="Calibri" w:cs="Calibri"/>
-        </w:rPr>
-        <w:t xml:space="preserve"> de ulike sidene med samme oppsett; med meny på høyresiden, hovedinnhold i </w:t>
+        <w:t xml:space="preserve"> mellom de 6 ulike sidene. Ved å sette op de ulike sidene med samme oppsett; med meny på høyresiden, hovedinnhold i </w:t>
       </w:r>
       <w:r>
         <w:rPr>
@@ -1164,19 +816,11 @@
         </w:rPr>
         <w:t xml:space="preserve">bygger opp under prinsippet </w:t>
       </w:r>
-      <w:proofErr w:type="spellStart"/>
-      <w:r>
-        <w:rPr>
-          <w:rFonts w:ascii="Calibri" w:hAnsi="Calibri" w:cs="Calibri"/>
-        </w:rPr>
-        <w:t>tilknyttning</w:t>
-      </w:r>
-      <w:proofErr w:type="spellEnd"/>
-      <w:r>
-        <w:rPr>
-          <w:rFonts w:ascii="Calibri" w:hAnsi="Calibri" w:cs="Calibri"/>
-        </w:rPr>
-        <w:t>(</w:t>
+      <w:r>
+        <w:rPr>
+          <w:rFonts w:ascii="Calibri" w:hAnsi="Calibri" w:cs="Calibri"/>
+        </w:rPr>
+        <w:t>tilknyttning(</w:t>
       </w:r>
       <w:hyperlink r:id="rId7" w:history="1">
         <w:r>
@@ -1228,7 +872,6 @@
           <w:szCs w:val="27"/>
         </w:rPr>
       </w:pPr>
-      <w:proofErr w:type="spellStart"/>
       <w:r>
         <w:rPr>
           <w:rStyle w:val="textlayer--absolute"/>
@@ -1237,18 +880,7 @@
           <w:sz w:val="100"/>
           <w:szCs w:val="100"/>
         </w:rPr>
-        <w:t>Common</w:t>
-      </w:r>
-      <w:proofErr w:type="spellEnd"/>
-      <w:r>
-        <w:rPr>
-          <w:rStyle w:val="textlayer--absolute"/>
-          <w:rFonts w:ascii="Arial" w:hAnsi="Arial" w:cs="Arial"/>
-          <w:color w:val="000000"/>
-          <w:sz w:val="100"/>
-          <w:szCs w:val="100"/>
-        </w:rPr>
-        <w:t xml:space="preserve"> Region (felles område)</w:t>
+        <w:t>Common Region (felles område)</w:t>
       </w:r>
       <w:r>
         <w:rPr>
@@ -1626,31 +1258,7 @@
         <w:fldChar w:fldCharType="end"/>
       </w:r>
       <w:r>
-        <w:t xml:space="preserve"> "</w:t>
-      </w:r>
-      <w:proofErr w:type="spellStart"/>
-      <w:r>
-        <w:t>about</w:t>
-      </w:r>
-      <w:proofErr w:type="spellEnd"/>
-      <w:r>
-        <w:t xml:space="preserve"> </w:t>
-      </w:r>
-      <w:proofErr w:type="spellStart"/>
-      <w:r>
-        <w:t>ths</w:t>
-      </w:r>
-      <w:proofErr w:type="spellEnd"/>
-      <w:r>
-        <w:t xml:space="preserve"> </w:t>
-      </w:r>
-      <w:proofErr w:type="spellStart"/>
-      <w:r>
-        <w:t>school</w:t>
-      </w:r>
-      <w:proofErr w:type="spellEnd"/>
-      <w:r>
-        <w:t>"</w:t>
+        <w:t xml:space="preserve"> "about ths school"</w:t>
       </w:r>
       <w:r>
         <w:rPr>
@@ -1728,49 +1336,7 @@
         <w:rPr>
           <w:rFonts w:ascii="Calibri" w:hAnsi="Calibri" w:cs="Calibri"/>
         </w:rPr>
-        <w:t xml:space="preserve"> Når en går videre inn på siden «</w:t>
-      </w:r>
-      <w:proofErr w:type="spellStart"/>
-      <w:r>
-        <w:rPr>
-          <w:rFonts w:ascii="Calibri" w:hAnsi="Calibri" w:cs="Calibri"/>
-        </w:rPr>
-        <w:t>about</w:t>
-      </w:r>
-      <w:proofErr w:type="spellEnd"/>
-      <w:r>
-        <w:rPr>
-          <w:rFonts w:ascii="Calibri" w:hAnsi="Calibri" w:cs="Calibri"/>
-        </w:rPr>
-        <w:t xml:space="preserve"> </w:t>
-      </w:r>
-      <w:proofErr w:type="spellStart"/>
-      <w:r>
-        <w:rPr>
-          <w:rFonts w:ascii="Calibri" w:hAnsi="Calibri" w:cs="Calibri"/>
-        </w:rPr>
-        <w:t>the</w:t>
-      </w:r>
-      <w:proofErr w:type="spellEnd"/>
-      <w:r>
-        <w:rPr>
-          <w:rFonts w:ascii="Calibri" w:hAnsi="Calibri" w:cs="Calibri"/>
-        </w:rPr>
-        <w:t xml:space="preserve"> </w:t>
-      </w:r>
-      <w:proofErr w:type="spellStart"/>
-      <w:r>
-        <w:rPr>
-          <w:rFonts w:ascii="Calibri" w:hAnsi="Calibri" w:cs="Calibri"/>
-        </w:rPr>
-        <w:t>school</w:t>
-      </w:r>
-      <w:proofErr w:type="spellEnd"/>
-      <w:r>
-        <w:rPr>
-          <w:rFonts w:ascii="Calibri" w:hAnsi="Calibri" w:cs="Calibri"/>
-        </w:rPr>
-        <w:t xml:space="preserve">» er det også en liknende navigasjonsbar (se figur 1). </w:t>
+        <w:t xml:space="preserve"> Når en går videre inn på siden «about the school» er det også en liknende navigasjonsbar (se figur 1). </w:t>
       </w:r>
       <w:r>
         <w:rPr>
@@ -1963,23 +1529,7 @@
         </w:numPr>
       </w:pPr>
       <w:r>
-        <w:t xml:space="preserve">I denne siden så er det informasjon – tar du bort </w:t>
-      </w:r>
-      <w:proofErr w:type="spellStart"/>
-      <w:r>
-        <w:t>inormasjonen</w:t>
-      </w:r>
-      <w:proofErr w:type="spellEnd"/>
-      <w:r>
-        <w:t xml:space="preserve"> av siden så </w:t>
-      </w:r>
-      <w:proofErr w:type="spellStart"/>
-      <w:r>
-        <w:t>kolapser</w:t>
-      </w:r>
-      <w:proofErr w:type="spellEnd"/>
-      <w:r>
-        <w:t xml:space="preserve"> hele siden</w:t>
+        <w:t>I denne siden så er det informasjon – tar du bort inormasjonen av siden så kolapser hele siden</w:t>
       </w:r>
     </w:p>
     <w:p>
@@ -2007,35 +1557,9 @@
           <w:numId w:val="6"/>
         </w:numPr>
       </w:pPr>
-      <w:proofErr w:type="spellStart"/>
-      <w:r>
-        <w:t>kategorierene</w:t>
-      </w:r>
-      <w:proofErr w:type="spellEnd"/>
-      <w:r>
-        <w:t xml:space="preserve"> i denne siden – </w:t>
-      </w:r>
-      <w:proofErr w:type="spellStart"/>
-      <w:r>
-        <w:t>about</w:t>
-      </w:r>
-      <w:proofErr w:type="spellEnd"/>
-      <w:r>
-        <w:t xml:space="preserve"> </w:t>
-      </w:r>
-      <w:proofErr w:type="spellStart"/>
-      <w:r>
-        <w:t>the</w:t>
-      </w:r>
-      <w:proofErr w:type="spellEnd"/>
-      <w:r>
-        <w:t xml:space="preserve"> </w:t>
-      </w:r>
-      <w:proofErr w:type="spellStart"/>
-      <w:r>
-        <w:t>school</w:t>
-      </w:r>
-      <w:proofErr w:type="spellEnd"/>
+      <w:r>
+        <w:t>kategorierene i denne siden – about the school</w:t>
+      </w:r>
     </w:p>
     <w:p>
       <w:pPr>
@@ -2046,39 +1570,7 @@
         </w:numPr>
       </w:pPr>
       <w:r>
-        <w:t xml:space="preserve">i </w:t>
-      </w:r>
-      <w:proofErr w:type="spellStart"/>
-      <w:r>
-        <w:t>about</w:t>
-      </w:r>
-      <w:proofErr w:type="spellEnd"/>
-      <w:r>
-        <w:t xml:space="preserve"> </w:t>
-      </w:r>
-      <w:proofErr w:type="spellStart"/>
-      <w:r>
-        <w:t>the</w:t>
-      </w:r>
-      <w:proofErr w:type="spellEnd"/>
-      <w:r>
-        <w:t xml:space="preserve"> </w:t>
-      </w:r>
-      <w:proofErr w:type="spellStart"/>
-      <w:r>
-        <w:t>school</w:t>
-      </w:r>
-      <w:proofErr w:type="spellEnd"/>
-      <w:r>
-        <w:t xml:space="preserve"> er det mye </w:t>
-      </w:r>
-      <w:proofErr w:type="spellStart"/>
-      <w:r>
-        <w:t>attributer</w:t>
-      </w:r>
-      <w:proofErr w:type="spellEnd"/>
-      <w:r>
-        <w:t xml:space="preserve"> </w:t>
+        <w:t xml:space="preserve">i about the school er det mye attributer </w:t>
       </w:r>
       <w:proofErr w:type="gramStart"/>
       <w:r>
@@ -2089,21 +1581,8 @@
         <w:t xml:space="preserve"> er</w:t>
       </w:r>
       <w:r>
-        <w:t xml:space="preserve"> </w:t>
-      </w:r>
-      <w:proofErr w:type="spellStart"/>
-      <w:r>
-        <w:t>kaetgoriene</w:t>
-      </w:r>
-      <w:proofErr w:type="spellEnd"/>
-      <w:r>
-        <w:t xml:space="preserve"> på </w:t>
-      </w:r>
-      <w:proofErr w:type="spellStart"/>
-      <w:r>
-        <w:t>sidenatributtene</w:t>
-      </w:r>
-      <w:proofErr w:type="spellEnd"/>
+        <w:t xml:space="preserve"> kaetgoriene på sidenatributtene</w:t>
+      </w:r>
     </w:p>
     <w:p/>
     <w:p/>
@@ -2157,23 +1636,13 @@
       <w:pPr>
         <w:pStyle w:val="NormalWeb"/>
       </w:pPr>
-      <w:proofErr w:type="spellStart"/>
       <w:r>
         <w:rPr>
           <w:rFonts w:ascii="Calibri" w:hAnsi="Calibri" w:cs="Calibri"/>
           <w:b/>
           <w:bCs/>
         </w:rPr>
-        <w:t>Task</w:t>
-      </w:r>
-      <w:proofErr w:type="spellEnd"/>
-      <w:r>
-        <w:rPr>
-          <w:rFonts w:ascii="Calibri" w:hAnsi="Calibri" w:cs="Calibri"/>
-          <w:b/>
-          <w:bCs/>
-        </w:rPr>
-        <w:t xml:space="preserve"> 3. Design </w:t>
+        <w:t xml:space="preserve">Task 3. Design </w:t>
       </w:r>
     </w:p>
     <w:p>
@@ -2227,14 +1696,12 @@
           <w:rFonts w:ascii="Calibri" w:hAnsi="Calibri" w:cs="Calibri"/>
         </w:rPr>
       </w:pPr>
-      <w:proofErr w:type="spellStart"/>
       <w:r>
         <w:rPr>
           <w:rFonts w:ascii="Calibri" w:hAnsi="Calibri" w:cs="Calibri"/>
         </w:rPr>
         <w:t>plasering</w:t>
       </w:r>
-      <w:proofErr w:type="spellEnd"/>
     </w:p>
     <w:p>
       <w:pPr>
@@ -2350,28 +1817,12 @@
           <w:rFonts w:ascii="Calibri" w:hAnsi="Calibri" w:cs="Calibri"/>
         </w:rPr>
       </w:pPr>
-      <w:proofErr w:type="spellStart"/>
-      <w:r>
-        <w:rPr>
-          <w:rFonts w:ascii="Calibri" w:hAnsi="Calibri" w:cs="Calibri"/>
-        </w:rPr>
-        <w:t>Kontenuitet</w:t>
-      </w:r>
-      <w:proofErr w:type="spellEnd"/>
-      <w:r>
-        <w:rPr>
-          <w:rFonts w:ascii="Calibri" w:hAnsi="Calibri" w:cs="Calibri"/>
-        </w:rPr>
-        <w:t xml:space="preserve">.. </w:t>
-      </w:r>
-    </w:p>
-    <w:p>
-      <w:pPr>
-        <w:pStyle w:val="NormalWeb"/>
-        <w:rPr>
-          <w:rFonts w:ascii="Calibri" w:hAnsi="Calibri" w:cs="Calibri"/>
-        </w:rPr>
-      </w:pPr>
+      <w:r>
+        <w:rPr>
+          <w:rFonts w:ascii="Calibri" w:hAnsi="Calibri" w:cs="Calibri"/>
+        </w:rPr>
+        <w:t xml:space="preserve">Kontenuitet.. </w:t>
+      </w:r>
     </w:p>
     <w:p>
       <w:pPr>
@@ -2436,7 +1887,6 @@
           <w:shd w:val="clear" w:color="auto" w:fill="FFFFFF"/>
         </w:rPr>
       </w:pPr>
-      <w:proofErr w:type="spellStart"/>
       <w:r>
         <w:rPr>
           <w:rFonts w:ascii="Arial" w:hAnsi="Arial" w:cs="Arial"/>
@@ -2445,18 +1895,7 @@
           <w:szCs w:val="27"/>
           <w:shd w:val="clear" w:color="auto" w:fill="FFFFFF"/>
         </w:rPr>
-        <w:t>Idetifikasjon</w:t>
-      </w:r>
-      <w:proofErr w:type="spellEnd"/>
-      <w:r>
-        <w:rPr>
-          <w:rFonts w:ascii="Arial" w:hAnsi="Arial" w:cs="Arial"/>
-          <w:color w:val="212529"/>
-          <w:sz w:val="27"/>
-          <w:szCs w:val="27"/>
-          <w:shd w:val="clear" w:color="auto" w:fill="FFFFFF"/>
-        </w:rPr>
-        <w:t>:</w:t>
+        <w:t>Idetifikasjon:</w:t>
       </w:r>
     </w:p>
     <w:p>
@@ -2592,29 +2031,7 @@
           <w:szCs w:val="27"/>
           <w:shd w:val="clear" w:color="auto" w:fill="FFFFFF"/>
         </w:rPr>
-        <w:t xml:space="preserve">Mennesker kan kjenne igjen gjenstander selv når det er deler av dem som mangler. Hjernen vår samsvarer med det vi ser med kjente mønstre som er lagret i minnet vårt og fyller ut hullene. Vi skaper et nytt objekt av flere </w:t>
-      </w:r>
-      <w:proofErr w:type="spellStart"/>
-      <w:r>
-        <w:rPr>
-          <w:rFonts w:ascii="Arial" w:hAnsi="Arial" w:cs="Arial"/>
-          <w:color w:val="212529"/>
-          <w:sz w:val="27"/>
-          <w:szCs w:val="27"/>
-          <w:shd w:val="clear" w:color="auto" w:fill="FFFFFF"/>
-        </w:rPr>
-        <w:t>seperate</w:t>
-      </w:r>
-      <w:proofErr w:type="spellEnd"/>
-      <w:r>
-        <w:rPr>
-          <w:rFonts w:ascii="Arial" w:hAnsi="Arial" w:cs="Arial"/>
-          <w:color w:val="212529"/>
-          <w:sz w:val="27"/>
-          <w:szCs w:val="27"/>
-          <w:shd w:val="clear" w:color="auto" w:fill="FFFFFF"/>
-        </w:rPr>
-        <w:t xml:space="preserve"> bestanddeler. – </w:t>
+        <w:t xml:space="preserve">Mennesker kan kjenne igjen gjenstander selv når det er deler av dem som mangler. Hjernen vår samsvarer med det vi ser med kjente mønstre som er lagret i minnet vårt og fyller ut hullene. Vi skaper et nytt objekt av flere seperate bestanddeler. – </w:t>
       </w:r>
     </w:p>
     <w:p>
@@ -2863,51 +2280,7 @@
           <w:szCs w:val="27"/>
           <w:shd w:val="clear" w:color="auto" w:fill="FFFFFF"/>
         </w:rPr>
-        <w:t>«Når likhet oppstår, kan et objekt bli vektlagt ved å være forskjellig fra resten; dette kalles ‘</w:t>
-      </w:r>
-      <w:proofErr w:type="spellStart"/>
-      <w:r>
-        <w:rPr>
-          <w:rFonts w:ascii="Arial" w:hAnsi="Arial" w:cs="Arial"/>
-          <w:color w:val="212529"/>
-          <w:sz w:val="27"/>
-          <w:szCs w:val="27"/>
-          <w:shd w:val="clear" w:color="auto" w:fill="FFFFFF"/>
-        </w:rPr>
-        <w:t>Anomaly</w:t>
-      </w:r>
-      <w:proofErr w:type="spellEnd"/>
-      <w:r>
-        <w:rPr>
-          <w:rFonts w:ascii="Arial" w:hAnsi="Arial" w:cs="Arial"/>
-          <w:color w:val="212529"/>
-          <w:sz w:val="27"/>
-          <w:szCs w:val="27"/>
-          <w:shd w:val="clear" w:color="auto" w:fill="FFFFFF"/>
-        </w:rPr>
-        <w:t xml:space="preserve">’ og kan brukes til å skape kontrast eller visuell vekt. Det kan trekke brukerens oppmerksomhet til et spesifikt innhold (fokuspunkt), samtidig som det hjelper med skannbarhet, </w:t>
-      </w:r>
-      <w:proofErr w:type="spellStart"/>
-      <w:r>
-        <w:rPr>
-          <w:rFonts w:ascii="Arial" w:hAnsi="Arial" w:cs="Arial"/>
-          <w:color w:val="212529"/>
-          <w:sz w:val="27"/>
-          <w:szCs w:val="27"/>
-          <w:shd w:val="clear" w:color="auto" w:fill="FFFFFF"/>
-        </w:rPr>
-        <w:t>oppdagbarhet</w:t>
-      </w:r>
-      <w:proofErr w:type="spellEnd"/>
-      <w:r>
-        <w:rPr>
-          <w:rFonts w:ascii="Arial" w:hAnsi="Arial" w:cs="Arial"/>
-          <w:color w:val="212529"/>
-          <w:sz w:val="27"/>
-          <w:szCs w:val="27"/>
-          <w:shd w:val="clear" w:color="auto" w:fill="FFFFFF"/>
-        </w:rPr>
-        <w:t xml:space="preserve"> og den totale flyten.»</w:t>
+        <w:t>«Når likhet oppstår, kan et objekt bli vektlagt ved å være forskjellig fra resten; dette kalles ‘Anomaly’ og kan brukes til å skape kontrast eller visuell vekt. Det kan trekke brukerens oppmerksomhet til et spesifikt innhold (fokuspunkt), samtidig som det hjelper med skannbarhet, oppdagbarhet og den totale flyten.»</w:t>
       </w:r>
     </w:p>
     <w:p>
@@ -3167,29 +2540,7 @@
           <w:szCs w:val="27"/>
           <w:shd w:val="clear" w:color="auto" w:fill="FFFFFF"/>
         </w:rPr>
-        <w:t xml:space="preserve">Kontinuitetsprinsippet styrker oppfatningen av gruppert informasjon, skaper orden og guider brukere gjennom forskjellige </w:t>
-      </w:r>
-      <w:proofErr w:type="spellStart"/>
-      <w:r>
-        <w:rPr>
-          <w:rFonts w:ascii="Arial" w:hAnsi="Arial" w:cs="Arial"/>
-          <w:color w:val="212529"/>
-          <w:sz w:val="27"/>
-          <w:szCs w:val="27"/>
-          <w:shd w:val="clear" w:color="auto" w:fill="FFFFFF"/>
-        </w:rPr>
-        <w:t>innholdssegmenter</w:t>
-      </w:r>
-      <w:proofErr w:type="spellEnd"/>
-      <w:r>
-        <w:rPr>
-          <w:rFonts w:ascii="Arial" w:hAnsi="Arial" w:cs="Arial"/>
-          <w:color w:val="212529"/>
-          <w:sz w:val="27"/>
-          <w:szCs w:val="27"/>
-          <w:shd w:val="clear" w:color="auto" w:fill="FFFFFF"/>
-        </w:rPr>
-        <w:t>. Forstyrrelse av kontinuitet kan signalisere slutten av et avsnitt som vekker oppmerksomhet til et nytt innhold.</w:t>
+        <w:t>Kontinuitetsprinsippet styrker oppfatningen av gruppert informasjon, skaper orden og guider brukere gjennom forskjellige innholdssegmenter. Forstyrrelse av kontinuitet kan signalisere slutten av et avsnitt som vekker oppmerksomhet til et nytt innhold.</w:t>
       </w:r>
     </w:p>
     <w:p>
@@ -3655,19 +3006,11 @@
           <w:lang w:val="en-US"/>
         </w:rPr>
       </w:pPr>
-      <w:proofErr w:type="spellStart"/>
       <w:r>
         <w:rPr>
           <w:lang w:val="en-US"/>
         </w:rPr>
-        <w:t>UX</w:t>
-      </w:r>
-      <w:proofErr w:type="spellEnd"/>
-      <w:r>
-        <w:rPr>
-          <w:lang w:val="en-US"/>
-        </w:rPr>
-        <w:t>-</w:t>
+        <w:t>UX-</w:t>
       </w:r>
       <w:proofErr w:type="gramStart"/>
       <w:r>
@@ -3729,38 +3072,43 @@
         <w:pStyle w:val="NormalWeb"/>
         <w:rPr>
           <w:rFonts w:ascii="Calibri" w:hAnsi="Calibri" w:cs="Calibri"/>
-        </w:rPr>
-      </w:pPr>
-    </w:p>
-    <w:p>
-      <w:pPr>
-        <w:pStyle w:val="NormalWeb"/>
-        <w:rPr>
-          <w:rFonts w:ascii="Calibri" w:hAnsi="Calibri" w:cs="Calibri"/>
-        </w:rPr>
-      </w:pPr>
-    </w:p>
-    <w:p>
-      <w:pPr>
-        <w:pStyle w:val="NormalWeb"/>
-        <w:rPr>
-          <w:rFonts w:ascii="Calibri" w:hAnsi="Calibri" w:cs="Calibri"/>
-        </w:rPr>
-      </w:pPr>
-    </w:p>
-    <w:p>
-      <w:pPr>
-        <w:pStyle w:val="NormalWeb"/>
-        <w:rPr>
-          <w:rFonts w:ascii="Calibri" w:hAnsi="Calibri" w:cs="Calibri"/>
-        </w:rPr>
-      </w:pPr>
-    </w:p>
-    <w:p>
-      <w:pPr>
-        <w:pStyle w:val="NormalWeb"/>
-        <w:rPr>
-          <w:rFonts w:ascii="Calibri" w:hAnsi="Calibri" w:cs="Calibri"/>
+          <w:lang w:val="en-US"/>
+        </w:rPr>
+      </w:pPr>
+    </w:p>
+    <w:p>
+      <w:pPr>
+        <w:pStyle w:val="NormalWeb"/>
+        <w:rPr>
+          <w:rFonts w:ascii="Calibri" w:hAnsi="Calibri" w:cs="Calibri"/>
+          <w:lang w:val="en-US"/>
+        </w:rPr>
+      </w:pPr>
+    </w:p>
+    <w:p>
+      <w:pPr>
+        <w:pStyle w:val="NormalWeb"/>
+        <w:rPr>
+          <w:rFonts w:ascii="Calibri" w:hAnsi="Calibri" w:cs="Calibri"/>
+          <w:lang w:val="en-US"/>
+        </w:rPr>
+      </w:pPr>
+    </w:p>
+    <w:p>
+      <w:pPr>
+        <w:pStyle w:val="NormalWeb"/>
+        <w:rPr>
+          <w:rFonts w:ascii="Calibri" w:hAnsi="Calibri" w:cs="Calibri"/>
+          <w:lang w:val="en-US"/>
+        </w:rPr>
+      </w:pPr>
+    </w:p>
+    <w:p>
+      <w:pPr>
+        <w:pStyle w:val="NormalWeb"/>
+        <w:rPr>
+          <w:rFonts w:ascii="Calibri" w:hAnsi="Calibri" w:cs="Calibri"/>
+          <w:lang w:val="en-US"/>
         </w:rPr>
       </w:pPr>
     </w:p>
@@ -3824,124 +3172,509 @@
         <w:pStyle w:val="Bildetekst"/>
         <w:rPr>
           <w:rFonts w:ascii="Calibri" w:hAnsi="Calibri" w:cs="Calibri"/>
+        </w:rPr>
+      </w:pPr>
+      <w:r>
+        <w:t xml:space="preserve">Figur </w:t>
+      </w:r>
+      <w:r>
+        <w:fldChar w:fldCharType="begin"/>
+      </w:r>
+      <w:r>
+        <w:instrText xml:space="preserve"> SEQ Figur \* ARABIC </w:instrText>
+      </w:r>
+      <w:r>
+        <w:fldChar w:fldCharType="separate"/>
+      </w:r>
+      <w:r>
+        <w:rPr>
+          <w:noProof/>
+        </w:rPr>
+        <w:t>2</w:t>
+      </w:r>
+      <w:r>
+        <w:rPr>
+          <w:noProof/>
+        </w:rPr>
+        <w:fldChar w:fldCharType="end"/>
+      </w:r>
+    </w:p>
+    <w:p>
+      <w:pPr>
+        <w:pStyle w:val="NormalWeb"/>
+        <w:rPr>
+          <w:rFonts w:ascii="Calibri" w:hAnsi="Calibri" w:cs="Calibri"/>
+        </w:rPr>
+      </w:pPr>
+    </w:p>
+    <w:p>
+      <w:pPr>
+        <w:pStyle w:val="NormalWeb"/>
+        <w:rPr>
+          <w:rFonts w:ascii="Calibri" w:hAnsi="Calibri" w:cs="Calibri"/>
+        </w:rPr>
+      </w:pPr>
+    </w:p>
+    <w:p>
+      <w:pPr>
+        <w:pStyle w:val="NormalWeb"/>
+        <w:rPr>
+          <w:rFonts w:ascii="Calibri" w:hAnsi="Calibri" w:cs="Calibri"/>
+        </w:rPr>
+      </w:pPr>
+    </w:p>
+    <w:p>
+      <w:pPr>
+        <w:pStyle w:val="NormalWeb"/>
+        <w:rPr>
+          <w:rFonts w:ascii="Calibri" w:hAnsi="Calibri" w:cs="Calibri"/>
+          <w:b/>
+          <w:bCs/>
+        </w:rPr>
+      </w:pPr>
+      <w:r>
+        <w:rPr>
+          <w:rFonts w:ascii="Calibri" w:hAnsi="Calibri" w:cs="Calibri"/>
+        </w:rPr>
+        <w:t>bygger opp under prinsippet tilknyttning(</w:t>
+      </w:r>
+      <w:hyperlink r:id="rId23" w:history="1">
+        <w:r>
+          <w:rPr>
+            <w:rStyle w:val="Hyperkobling"/>
+            <w:rFonts w:ascii="Calibri" w:hAnsi="Calibri" w:cs="Calibri"/>
+          </w:rPr>
+          <w:t>https://www.youtube.com/watch?v=G2UZOkSYRGg</w:t>
+        </w:r>
+      </w:hyperlink>
+      <w:r>
+        <w:rPr>
+          <w:rFonts w:ascii="Calibri" w:hAnsi="Calibri" w:cs="Calibri"/>
+        </w:rPr>
+        <w:t>).</w:t>
+      </w:r>
+    </w:p>
+    <w:p>
+      <w:pPr>
+        <w:pStyle w:val="NormalWeb"/>
+        <w:rPr>
+          <w:rFonts w:ascii="Calibri" w:hAnsi="Calibri" w:cs="Calibri"/>
+        </w:rPr>
+      </w:pPr>
+    </w:p>
+    <w:p>
+      <w:pPr>
+        <w:pStyle w:val="NormalWeb"/>
+        <w:rPr>
+          <w:rFonts w:ascii="Calibri" w:hAnsi="Calibri" w:cs="Calibri"/>
+        </w:rPr>
+      </w:pPr>
+    </w:p>
+    <w:p>
+      <w:pPr>
+        <w:pStyle w:val="NormalWeb"/>
+        <w:rPr>
+          <w:rFonts w:ascii="Calibri" w:hAnsi="Calibri" w:cs="Calibri"/>
+        </w:rPr>
+      </w:pPr>
+      <w:r>
+        <w:rPr>
+          <w:rFonts w:ascii="Calibri" w:hAnsi="Calibri" w:cs="Calibri"/>
+        </w:rPr>
+        <w:t>Størtste skille mellom min side og den andre nettsiden</w:t>
+      </w:r>
+    </w:p>
+    <w:p>
+      <w:pPr>
+        <w:pStyle w:val="NormalWeb"/>
+        <w:rPr>
+          <w:rFonts w:ascii="Calibri" w:hAnsi="Calibri" w:cs="Calibri"/>
+        </w:rPr>
+      </w:pPr>
+    </w:p>
+    <w:p>
+      <w:pPr>
+        <w:pStyle w:val="NormalWeb"/>
+        <w:numPr>
+          <w:ilvl w:val="0"/>
+          <w:numId w:val="14"/>
+        </w:numPr>
+        <w:rPr>
+          <w:rFonts w:ascii="Calibri" w:hAnsi="Calibri" w:cs="Calibri"/>
+        </w:rPr>
+      </w:pPr>
+      <w:r>
+        <w:rPr>
+          <w:rFonts w:ascii="Calibri" w:hAnsi="Calibri" w:cs="Calibri"/>
+        </w:rPr>
+        <w:t>Mye info på siden som er vanskelig å vite hva det egt er uten å lese hele teksten</w:t>
+      </w:r>
+    </w:p>
+    <w:p>
+      <w:pPr>
+        <w:pStyle w:val="NormalWeb"/>
+        <w:numPr>
+          <w:ilvl w:val="0"/>
+          <w:numId w:val="13"/>
+        </w:numPr>
+        <w:rPr>
+          <w:rFonts w:ascii="Calibri" w:hAnsi="Calibri" w:cs="Calibri"/>
+        </w:rPr>
+      </w:pPr>
+      <w:r>
+        <w:rPr>
+          <w:rFonts w:ascii="Calibri" w:hAnsi="Calibri" w:cs="Calibri"/>
+        </w:rPr>
+        <w:t xml:space="preserve">Veldig mange så delere av side som det er </w:t>
+      </w:r>
+      <w:proofErr w:type="gramStart"/>
+      <w:r>
+        <w:rPr>
+          <w:rFonts w:ascii="Calibri" w:hAnsi="Calibri" w:cs="Calibri"/>
+        </w:rPr>
+        <w:t>vanskelig  komme</w:t>
+      </w:r>
+      <w:proofErr w:type="gramEnd"/>
+      <w:r>
+        <w:rPr>
+          <w:rFonts w:ascii="Calibri" w:hAnsi="Calibri" w:cs="Calibri"/>
+        </w:rPr>
+        <w:t xml:space="preserve"> seg tilbake fra </w:t>
+      </w:r>
+    </w:p>
+    <w:p>
+      <w:pPr>
+        <w:pStyle w:val="NormalWeb"/>
+        <w:numPr>
+          <w:ilvl w:val="0"/>
+          <w:numId w:val="13"/>
+        </w:numPr>
+        <w:rPr>
+          <w:rFonts w:ascii="Calibri" w:hAnsi="Calibri" w:cs="Calibri"/>
+        </w:rPr>
+      </w:pPr>
+      <w:r>
+        <w:rPr>
+          <w:rFonts w:ascii="Calibri" w:hAnsi="Calibri" w:cs="Calibri"/>
+        </w:rPr>
+        <w:t>Overskriftene kan være vansjelig å lese</w:t>
+      </w:r>
+    </w:p>
+    <w:p>
+      <w:pPr>
+        <w:pStyle w:val="NormalWeb"/>
+        <w:rPr>
+          <w:rFonts w:ascii="Calibri" w:hAnsi="Calibri" w:cs="Calibri"/>
+        </w:rPr>
+      </w:pPr>
+    </w:p>
+    <w:p>
+      <w:pPr>
+        <w:pStyle w:val="NormalWeb"/>
+        <w:rPr>
+          <w:rFonts w:ascii="Calibri" w:hAnsi="Calibri" w:cs="Calibri"/>
+        </w:rPr>
+      </w:pPr>
+    </w:p>
+    <w:p>
+      <w:pPr>
+        <w:pStyle w:val="NormalWeb"/>
+        <w:rPr>
+          <w:rFonts w:ascii="Calibri" w:hAnsi="Calibri" w:cs="Calibri"/>
+        </w:rPr>
+      </w:pPr>
+    </w:p>
+    <w:p>
+      <w:pPr>
+        <w:pStyle w:val="NormalWeb"/>
+        <w:rPr>
+          <w:rFonts w:ascii="Arial" w:hAnsi="Arial" w:cs="Arial"/>
+          <w:color w:val="212529"/>
+          <w:sz w:val="27"/>
+          <w:szCs w:val="27"/>
+          <w:shd w:val="clear" w:color="auto" w:fill="FFFFFF"/>
+        </w:rPr>
+      </w:pPr>
+      <w:r>
+        <w:rPr>
+          <w:rFonts w:ascii="Arial" w:hAnsi="Arial" w:cs="Arial"/>
+          <w:color w:val="212529"/>
+          <w:sz w:val="27"/>
+          <w:szCs w:val="27"/>
+          <w:shd w:val="clear" w:color="auto" w:fill="FFFFFF"/>
+        </w:rPr>
+        <w:lastRenderedPageBreak/>
+        <w:t>Symmetriske elementer er enkle, harmoniske og visuelt behagelige. Våre øyne søker disse egenskapene sammen med orden og stabilitet, for å gi mening til verden.</w:t>
+      </w:r>
+      <w:r>
+        <w:rPr>
+          <w:rStyle w:val="apple-converted-space"/>
+          <w:rFonts w:ascii="Arial" w:hAnsi="Arial" w:cs="Arial"/>
+          <w:color w:val="212529"/>
+          <w:sz w:val="27"/>
+          <w:szCs w:val="27"/>
+          <w:shd w:val="clear" w:color="auto" w:fill="FFFFFF"/>
+        </w:rPr>
+        <w:t> </w:t>
+      </w:r>
+      <w:r>
+        <w:rPr>
+          <w:rFonts w:ascii="Arial" w:hAnsi="Arial" w:cs="Arial"/>
+          <w:color w:val="212529"/>
+          <w:sz w:val="27"/>
+          <w:szCs w:val="27"/>
+          <w:shd w:val="clear" w:color="auto" w:fill="FFFFFF"/>
+        </w:rPr>
+        <w:t xml:space="preserve">Av denne grunn er Symmetri et nyttig verktøy for å kommunisere informasjon raskt og effektivt. Symmetri føles komfortabel og hjelper oss å </w:t>
+      </w:r>
+      <w:proofErr w:type="gramStart"/>
+      <w:r>
+        <w:rPr>
+          <w:rFonts w:ascii="Arial" w:hAnsi="Arial" w:cs="Arial"/>
+          <w:color w:val="212529"/>
+          <w:sz w:val="27"/>
+          <w:szCs w:val="27"/>
+          <w:shd w:val="clear" w:color="auto" w:fill="FFFFFF"/>
+        </w:rPr>
+        <w:t>fokusere</w:t>
+      </w:r>
+      <w:proofErr w:type="gramEnd"/>
+      <w:r>
+        <w:rPr>
+          <w:rFonts w:ascii="Arial" w:hAnsi="Arial" w:cs="Arial"/>
+          <w:color w:val="212529"/>
+          <w:sz w:val="27"/>
+          <w:szCs w:val="27"/>
+          <w:shd w:val="clear" w:color="auto" w:fill="FFFFFF"/>
+        </w:rPr>
+        <w:t xml:space="preserve"> på det som er viktig. (Cecilie Dahl, Gastalt prinipper i UI-design, 25.05.2023)</w:t>
+      </w:r>
+    </w:p>
+    <w:p>
+      <w:pPr>
+        <w:pStyle w:val="NormalWeb"/>
+        <w:numPr>
+          <w:ilvl w:val="0"/>
+          <w:numId w:val="13"/>
+        </w:numPr>
+        <w:rPr>
+          <w:rFonts w:ascii="Calibri" w:hAnsi="Calibri" w:cs="Calibri"/>
+        </w:rPr>
+      </w:pPr>
+    </w:p>
+    <w:p>
+      <w:pPr>
+        <w:pStyle w:val="NormalWeb"/>
+        <w:rPr>
+          <w:rFonts w:ascii="Calibri" w:hAnsi="Calibri" w:cs="Calibri"/>
+          <w:u w:val="single"/>
+        </w:rPr>
+      </w:pPr>
+    </w:p>
+    <w:p>
+      <w:pPr>
+        <w:pStyle w:val="NormalWeb"/>
+        <w:rPr>
+          <w:rFonts w:ascii="Calibri" w:hAnsi="Calibri" w:cs="Calibri"/>
+        </w:rPr>
+      </w:pPr>
+    </w:p>
+    <w:p>
+      <w:pPr>
+        <w:pStyle w:val="NormalWeb"/>
+        <w:rPr>
+          <w:rStyle w:val="textlayer--absolute"/>
+          <w:rFonts w:ascii="Arial" w:hAnsi="Arial" w:cs="Arial"/>
+          <w:sz w:val="63"/>
+          <w:szCs w:val="63"/>
+          <w:shd w:val="clear" w:color="auto" w:fill="F2F2F2"/>
+        </w:rPr>
+      </w:pPr>
+      <w:r>
+        <w:rPr>
+          <w:rStyle w:val="textlayer--absolute"/>
+          <w:rFonts w:ascii="Arial" w:hAnsi="Arial" w:cs="Arial"/>
+          <w:sz w:val="100"/>
+          <w:szCs w:val="100"/>
+          <w:shd w:val="clear" w:color="auto" w:fill="F2F2F2"/>
+        </w:rPr>
+        <w:t>Continuity (Kontinuitet)</w:t>
+      </w:r>
+      <w:r>
+        <w:rPr>
+          <w:rFonts w:ascii="Lato" w:hAnsi="Lato"/>
+          <w:color w:val="000000"/>
+          <w:sz w:val="27"/>
+          <w:szCs w:val="27"/>
+        </w:rPr>
+        <w:br/>
+      </w:r>
+      <w:r>
+        <w:rPr>
+          <w:rStyle w:val="textlayer--absolute"/>
+          <w:rFonts w:ascii="Arial" w:hAnsi="Arial" w:cs="Arial"/>
+          <w:sz w:val="63"/>
+          <w:szCs w:val="63"/>
+          <w:shd w:val="clear" w:color="auto" w:fill="F2F2F2"/>
+        </w:rPr>
+        <w:t>• Øynene våre søker etter</w:t>
+      </w:r>
+      <w:r>
+        <w:rPr>
+          <w:rFonts w:ascii="Lato" w:hAnsi="Lato"/>
+          <w:color w:val="000000"/>
+          <w:sz w:val="27"/>
+          <w:szCs w:val="27"/>
+        </w:rPr>
+        <w:br/>
+      </w:r>
+      <w:r>
+        <w:rPr>
+          <w:rStyle w:val="textlayer--absolute"/>
+          <w:rFonts w:ascii="Arial" w:hAnsi="Arial" w:cs="Arial"/>
+          <w:sz w:val="63"/>
+          <w:szCs w:val="63"/>
+          <w:shd w:val="clear" w:color="auto" w:fill="F2F2F2"/>
+        </w:rPr>
+        <w:t>glatte, kontinuerlige kurver</w:t>
+      </w:r>
+      <w:r>
+        <w:rPr>
+          <w:rFonts w:ascii="Lato" w:hAnsi="Lato"/>
+          <w:color w:val="000000"/>
+          <w:sz w:val="27"/>
+          <w:szCs w:val="27"/>
+        </w:rPr>
+        <w:br/>
+      </w:r>
+      <w:r>
+        <w:rPr>
+          <w:rStyle w:val="textlayer--absolute"/>
+          <w:rFonts w:ascii="Arial" w:hAnsi="Arial" w:cs="Arial"/>
+          <w:sz w:val="62"/>
+          <w:szCs w:val="62"/>
+          <w:shd w:val="clear" w:color="auto" w:fill="F2F2F2"/>
+        </w:rPr>
+        <w:t>og streker.</w:t>
+      </w:r>
+      <w:r>
+        <w:rPr>
+          <w:rFonts w:ascii="Lato" w:hAnsi="Lato"/>
+          <w:color w:val="000000"/>
+          <w:sz w:val="27"/>
+          <w:szCs w:val="27"/>
+        </w:rPr>
+        <w:br/>
+      </w:r>
+      <w:r>
+        <w:rPr>
+          <w:rStyle w:val="textlayer--absolute"/>
+          <w:rFonts w:ascii="Arial" w:hAnsi="Arial" w:cs="Arial"/>
+          <w:sz w:val="62"/>
+          <w:szCs w:val="62"/>
+          <w:shd w:val="clear" w:color="auto" w:fill="F2F2F2"/>
+        </w:rPr>
+        <w:t>• f.eks.</w:t>
+      </w:r>
+      <w:r>
+        <w:rPr>
+          <w:rFonts w:ascii="Lato" w:hAnsi="Lato"/>
+          <w:color w:val="000000"/>
+          <w:sz w:val="27"/>
+          <w:szCs w:val="27"/>
+        </w:rPr>
+        <w:br/>
+      </w:r>
+      <w:r>
+        <w:rPr>
+          <w:rStyle w:val="textlayer--absolute"/>
+          <w:rFonts w:ascii="Arial" w:hAnsi="Arial" w:cs="Arial"/>
+          <w:sz w:val="63"/>
+          <w:szCs w:val="63"/>
+          <w:shd w:val="clear" w:color="auto" w:fill="F2F2F2"/>
+        </w:rPr>
+        <w:t xml:space="preserve">venstrejust </w:t>
+      </w:r>
+    </w:p>
+    <w:p>
+      <w:pPr>
+        <w:pStyle w:val="NormalWeb"/>
+        <w:rPr>
+          <w:rFonts w:ascii="Calibri" w:hAnsi="Calibri" w:cs="Calibri"/>
+        </w:rPr>
+      </w:pPr>
+      <w:r>
+        <w:rPr>
+          <w:rStyle w:val="textlayer--absolute"/>
+          <w:rFonts w:ascii="Arial" w:hAnsi="Arial" w:cs="Arial"/>
+          <w:sz w:val="63"/>
+          <w:szCs w:val="63"/>
+          <w:shd w:val="clear" w:color="auto" w:fill="F2F2F2"/>
+        </w:rPr>
+        <w:t xml:space="preserve">-oppsetter med likhet </w:t>
+      </w:r>
+    </w:p>
+    <w:p>
+      <w:r>
+        <w:t>MENY</w:t>
+      </w:r>
+    </w:p>
+    <w:p/>
+    <w:p>
+      <w:r>
+        <w:t>Fitts´s law – keep ineration time low – lett å finne meny osv – farge gul ellerno tydlig litt større lettere å finne</w:t>
+      </w:r>
+    </w:p>
+    <w:p>
+      <w:pPr>
+        <w:pStyle w:val="Listeavsnitt"/>
+        <w:numPr>
+          <w:ilvl w:val="0"/>
+          <w:numId w:val="15"/>
+        </w:numPr>
+      </w:pPr>
+      <w:r>
+        <w:t>Samme plass hele tiden så det ikke endres</w:t>
+      </w:r>
+    </w:p>
+    <w:p>
+      <w:pPr>
+        <w:pStyle w:val="NormalWeb"/>
+        <w:rPr>
+          <w:rFonts w:ascii="Calibri" w:hAnsi="Calibri" w:cs="Calibri"/>
+        </w:rPr>
+      </w:pPr>
+    </w:p>
+    <w:p>
+      <w:pPr>
+        <w:pStyle w:val="NormalWeb"/>
+        <w:rPr>
+          <w:rFonts w:ascii="Calibri" w:hAnsi="Calibri" w:cs="Calibri"/>
+        </w:rPr>
+      </w:pPr>
+    </w:p>
+    <w:p>
+      <w:pPr>
+        <w:pStyle w:val="NormalWeb"/>
+        <w:rPr>
+          <w:rFonts w:ascii="Calibri" w:hAnsi="Calibri" w:cs="Calibri"/>
+        </w:rPr>
+      </w:pPr>
+    </w:p>
+    <w:p>
+      <w:pPr>
+        <w:pStyle w:val="NormalWeb"/>
+        <w:rPr>
+          <w:rFonts w:ascii="Calibri" w:hAnsi="Calibri" w:cs="Calibri"/>
           <w:lang w:val="en-US"/>
         </w:rPr>
       </w:pPr>
-      <w:proofErr w:type="spellStart"/>
-      <w:r>
-        <w:rPr>
+      <w:r>
+        <w:rPr>
+          <w:rFonts w:ascii="Calibri" w:hAnsi="Calibri" w:cs="Calibri"/>
           <w:lang w:val="en-US"/>
         </w:rPr>
-        <w:t>Figur</w:t>
-      </w:r>
-      <w:proofErr w:type="spellEnd"/>
-      <w:r>
-        <w:rPr>
-          <w:lang w:val="en-US"/>
-        </w:rPr>
-        <w:t xml:space="preserve"> </w:t>
-      </w:r>
-      <w:r>
-        <w:fldChar w:fldCharType="begin"/>
-      </w:r>
-      <w:r>
-        <w:rPr>
-          <w:lang w:val="en-US"/>
-        </w:rPr>
-        <w:instrText xml:space="preserve"> SEQ Figur \* ARABIC </w:instrText>
-      </w:r>
-      <w:r>
-        <w:fldChar w:fldCharType="separate"/>
-      </w:r>
-      <w:r>
-        <w:rPr>
-          <w:noProof/>
-          <w:lang w:val="en-US"/>
-        </w:rPr>
-        <w:t>2</w:t>
-      </w:r>
-      <w:r>
-        <w:rPr>
-          <w:noProof/>
-        </w:rPr>
-        <w:fldChar w:fldCharType="end"/>
-      </w:r>
-    </w:p>
-    <w:p>
-      <w:pPr>
-        <w:pStyle w:val="NormalWeb"/>
-        <w:rPr>
-          <w:rFonts w:ascii="Calibri" w:hAnsi="Calibri" w:cs="Calibri"/>
-          <w:lang w:val="en-US"/>
-        </w:rPr>
-      </w:pPr>
-    </w:p>
-    <w:p>
-      <w:pPr>
-        <w:pStyle w:val="NormalWeb"/>
-        <w:rPr>
-          <w:rFonts w:ascii="Calibri" w:hAnsi="Calibri" w:cs="Calibri"/>
-          <w:lang w:val="en-US"/>
-        </w:rPr>
-      </w:pPr>
-    </w:p>
-    <w:p>
-      <w:pPr>
-        <w:pStyle w:val="NormalWeb"/>
-        <w:rPr>
-          <w:rFonts w:ascii="Calibri" w:hAnsi="Calibri" w:cs="Calibri"/>
-          <w:lang w:val="en-US"/>
-        </w:rPr>
-      </w:pPr>
-    </w:p>
-    <w:p>
-      <w:pPr>
-        <w:pStyle w:val="NormalWeb"/>
-        <w:rPr>
-          <w:rFonts w:ascii="Calibri" w:hAnsi="Calibri" w:cs="Calibri"/>
-          <w:lang w:val="en-US"/>
-        </w:rPr>
-      </w:pPr>
-    </w:p>
-    <w:p>
-      <w:pPr>
-        <w:pStyle w:val="NormalWeb"/>
-        <w:rPr>
-          <w:rFonts w:ascii="Calibri" w:hAnsi="Calibri" w:cs="Calibri"/>
-          <w:lang w:val="en-US"/>
-        </w:rPr>
-      </w:pPr>
-    </w:p>
-    <w:p>
-      <w:pPr>
-        <w:pStyle w:val="NormalWeb"/>
-        <w:rPr>
-          <w:rFonts w:ascii="Calibri" w:hAnsi="Calibri" w:cs="Calibri"/>
-          <w:lang w:val="en-US"/>
-        </w:rPr>
-      </w:pPr>
-      <w:r>
-        <w:rPr>
-          <w:rFonts w:ascii="Calibri" w:hAnsi="Calibri" w:cs="Calibri"/>
-          <w:lang w:val="en-US"/>
-        </w:rPr>
-        <w:t xml:space="preserve">Link </w:t>
-      </w:r>
-      <w:proofErr w:type="spellStart"/>
-      <w:r>
-        <w:rPr>
-          <w:rFonts w:ascii="Calibri" w:hAnsi="Calibri" w:cs="Calibri"/>
-          <w:lang w:val="en-US"/>
-        </w:rPr>
-        <w:t>til</w:t>
-      </w:r>
-      <w:proofErr w:type="spellEnd"/>
-      <w:r>
-        <w:rPr>
-          <w:rFonts w:ascii="Calibri" w:hAnsi="Calibri" w:cs="Calibri"/>
-          <w:lang w:val="en-US"/>
-        </w:rPr>
-        <w:t xml:space="preserve"> </w:t>
+        <w:t xml:space="preserve">Link til </w:t>
       </w:r>
       <w:r>
         <w:rPr>
@@ -3968,7 +3701,7 @@
           <w:lang w:val="en-US"/>
         </w:rPr>
       </w:pPr>
-      <w:hyperlink r:id="rId23" w:history="1">
+      <w:hyperlink r:id="rId24" w:history="1">
         <w:r>
           <w:rPr>
             <w:rStyle w:val="Hyperkobling"/>
@@ -4345,6 +4078,119 @@
     </w:lvl>
   </w:abstractNum>
   <w:abstractNum w:abstractNumId="3" w15:restartNumberingAfterBreak="0">
+    <w:nsid w:val="1CD715C0"/>
+    <w:multiLevelType w:val="hybridMultilevel"/>
+    <w:tmpl w:val="CE46DB52"/>
+    <w:lvl w:ilvl="0" w:tplc="89B2D346">
+      <w:start w:val="3"/>
+      <w:numFmt w:val="bullet"/>
+      <w:lvlText w:val="-"/>
+      <w:lvlJc w:val="left"/>
+      <w:pPr>
+        <w:ind w:left="720" w:hanging="360"/>
+      </w:pPr>
+      <w:rPr>
+        <w:rFonts w:ascii="Calibri" w:eastAsia="Times New Roman" w:hAnsi="Calibri" w:cs="Calibri" w:hint="default"/>
+      </w:rPr>
+    </w:lvl>
+    <w:lvl w:ilvl="1" w:tplc="04140003" w:tentative="1">
+      <w:start w:val="1"/>
+      <w:numFmt w:val="bullet"/>
+      <w:lvlText w:val="o"/>
+      <w:lvlJc w:val="left"/>
+      <w:pPr>
+        <w:ind w:left="1440" w:hanging="360"/>
+      </w:pPr>
+      <w:rPr>
+        <w:rFonts w:ascii="Courier New" w:hAnsi="Courier New" w:cs="Courier New" w:hint="default"/>
+      </w:rPr>
+    </w:lvl>
+    <w:lvl w:ilvl="2" w:tplc="04140005" w:tentative="1">
+      <w:start w:val="1"/>
+      <w:numFmt w:val="bullet"/>
+      <w:lvlText w:val=""/>
+      <w:lvlJc w:val="left"/>
+      <w:pPr>
+        <w:ind w:left="2160" w:hanging="360"/>
+      </w:pPr>
+      <w:rPr>
+        <w:rFonts w:ascii="Wingdings" w:hAnsi="Wingdings" w:hint="default"/>
+      </w:rPr>
+    </w:lvl>
+    <w:lvl w:ilvl="3" w:tplc="04140001" w:tentative="1">
+      <w:start w:val="1"/>
+      <w:numFmt w:val="bullet"/>
+      <w:lvlText w:val=""/>
+      <w:lvlJc w:val="left"/>
+      <w:pPr>
+        <w:ind w:left="2880" w:hanging="360"/>
+      </w:pPr>
+      <w:rPr>
+        <w:rFonts w:ascii="Symbol" w:hAnsi="Symbol" w:hint="default"/>
+      </w:rPr>
+    </w:lvl>
+    <w:lvl w:ilvl="4" w:tplc="04140003" w:tentative="1">
+      <w:start w:val="1"/>
+      <w:numFmt w:val="bullet"/>
+      <w:lvlText w:val="o"/>
+      <w:lvlJc w:val="left"/>
+      <w:pPr>
+        <w:ind w:left="3600" w:hanging="360"/>
+      </w:pPr>
+      <w:rPr>
+        <w:rFonts w:ascii="Courier New" w:hAnsi="Courier New" w:cs="Courier New" w:hint="default"/>
+      </w:rPr>
+    </w:lvl>
+    <w:lvl w:ilvl="5" w:tplc="04140005" w:tentative="1">
+      <w:start w:val="1"/>
+      <w:numFmt w:val="bullet"/>
+      <w:lvlText w:val=""/>
+      <w:lvlJc w:val="left"/>
+      <w:pPr>
+        <w:ind w:left="4320" w:hanging="360"/>
+      </w:pPr>
+      <w:rPr>
+        <w:rFonts w:ascii="Wingdings" w:hAnsi="Wingdings" w:hint="default"/>
+      </w:rPr>
+    </w:lvl>
+    <w:lvl w:ilvl="6" w:tplc="04140001" w:tentative="1">
+      <w:start w:val="1"/>
+      <w:numFmt w:val="bullet"/>
+      <w:lvlText w:val=""/>
+      <w:lvlJc w:val="left"/>
+      <w:pPr>
+        <w:ind w:left="5040" w:hanging="360"/>
+      </w:pPr>
+      <w:rPr>
+        <w:rFonts w:ascii="Symbol" w:hAnsi="Symbol" w:hint="default"/>
+      </w:rPr>
+    </w:lvl>
+    <w:lvl w:ilvl="7" w:tplc="04140003" w:tentative="1">
+      <w:start w:val="1"/>
+      <w:numFmt w:val="bullet"/>
+      <w:lvlText w:val="o"/>
+      <w:lvlJc w:val="left"/>
+      <w:pPr>
+        <w:ind w:left="5760" w:hanging="360"/>
+      </w:pPr>
+      <w:rPr>
+        <w:rFonts w:ascii="Courier New" w:hAnsi="Courier New" w:cs="Courier New" w:hint="default"/>
+      </w:rPr>
+    </w:lvl>
+    <w:lvl w:ilvl="8" w:tplc="04140005" w:tentative="1">
+      <w:start w:val="1"/>
+      <w:numFmt w:val="bullet"/>
+      <w:lvlText w:val=""/>
+      <w:lvlJc w:val="left"/>
+      <w:pPr>
+        <w:ind w:left="6480" w:hanging="360"/>
+      </w:pPr>
+      <w:rPr>
+        <w:rFonts w:ascii="Wingdings" w:hAnsi="Wingdings" w:hint="default"/>
+      </w:rPr>
+    </w:lvl>
+  </w:abstractNum>
+  <w:abstractNum w:abstractNumId="4" w15:restartNumberingAfterBreak="0">
     <w:nsid w:val="1F8D20E9"/>
     <w:multiLevelType w:val="multilevel"/>
     <w:tmpl w:val="75E65D86"/>
@@ -4457,7 +4303,120 @@
       </w:pPr>
     </w:lvl>
   </w:abstractNum>
-  <w:abstractNum w:abstractNumId="4" w15:restartNumberingAfterBreak="0">
+  <w:abstractNum w:abstractNumId="5" w15:restartNumberingAfterBreak="0">
+    <w:nsid w:val="217F2BA1"/>
+    <w:multiLevelType w:val="hybridMultilevel"/>
+    <w:tmpl w:val="0A526A90"/>
+    <w:lvl w:ilvl="0" w:tplc="4BCC5428">
+      <w:start w:val="3"/>
+      <w:numFmt w:val="bullet"/>
+      <w:lvlText w:val="-"/>
+      <w:lvlJc w:val="left"/>
+      <w:pPr>
+        <w:ind w:left="720" w:hanging="360"/>
+      </w:pPr>
+      <w:rPr>
+        <w:rFonts w:ascii="Calibri" w:eastAsia="Times New Roman" w:hAnsi="Calibri" w:cs="Calibri" w:hint="default"/>
+      </w:rPr>
+    </w:lvl>
+    <w:lvl w:ilvl="1" w:tplc="04140003" w:tentative="1">
+      <w:start w:val="1"/>
+      <w:numFmt w:val="bullet"/>
+      <w:lvlText w:val="o"/>
+      <w:lvlJc w:val="left"/>
+      <w:pPr>
+        <w:ind w:left="1440" w:hanging="360"/>
+      </w:pPr>
+      <w:rPr>
+        <w:rFonts w:ascii="Courier New" w:hAnsi="Courier New" w:cs="Courier New" w:hint="default"/>
+      </w:rPr>
+    </w:lvl>
+    <w:lvl w:ilvl="2" w:tplc="04140005" w:tentative="1">
+      <w:start w:val="1"/>
+      <w:numFmt w:val="bullet"/>
+      <w:lvlText w:val=""/>
+      <w:lvlJc w:val="left"/>
+      <w:pPr>
+        <w:ind w:left="2160" w:hanging="360"/>
+      </w:pPr>
+      <w:rPr>
+        <w:rFonts w:ascii="Wingdings" w:hAnsi="Wingdings" w:hint="default"/>
+      </w:rPr>
+    </w:lvl>
+    <w:lvl w:ilvl="3" w:tplc="04140001" w:tentative="1">
+      <w:start w:val="1"/>
+      <w:numFmt w:val="bullet"/>
+      <w:lvlText w:val=""/>
+      <w:lvlJc w:val="left"/>
+      <w:pPr>
+        <w:ind w:left="2880" w:hanging="360"/>
+      </w:pPr>
+      <w:rPr>
+        <w:rFonts w:ascii="Symbol" w:hAnsi="Symbol" w:hint="default"/>
+      </w:rPr>
+    </w:lvl>
+    <w:lvl w:ilvl="4" w:tplc="04140003" w:tentative="1">
+      <w:start w:val="1"/>
+      <w:numFmt w:val="bullet"/>
+      <w:lvlText w:val="o"/>
+      <w:lvlJc w:val="left"/>
+      <w:pPr>
+        <w:ind w:left="3600" w:hanging="360"/>
+      </w:pPr>
+      <w:rPr>
+        <w:rFonts w:ascii="Courier New" w:hAnsi="Courier New" w:cs="Courier New" w:hint="default"/>
+      </w:rPr>
+    </w:lvl>
+    <w:lvl w:ilvl="5" w:tplc="04140005" w:tentative="1">
+      <w:start w:val="1"/>
+      <w:numFmt w:val="bullet"/>
+      <w:lvlText w:val=""/>
+      <w:lvlJc w:val="left"/>
+      <w:pPr>
+        <w:ind w:left="4320" w:hanging="360"/>
+      </w:pPr>
+      <w:rPr>
+        <w:rFonts w:ascii="Wingdings" w:hAnsi="Wingdings" w:hint="default"/>
+      </w:rPr>
+    </w:lvl>
+    <w:lvl w:ilvl="6" w:tplc="04140001" w:tentative="1">
+      <w:start w:val="1"/>
+      <w:numFmt w:val="bullet"/>
+      <w:lvlText w:val=""/>
+      <w:lvlJc w:val="left"/>
+      <w:pPr>
+        <w:ind w:left="5040" w:hanging="360"/>
+      </w:pPr>
+      <w:rPr>
+        <w:rFonts w:ascii="Symbol" w:hAnsi="Symbol" w:hint="default"/>
+      </w:rPr>
+    </w:lvl>
+    <w:lvl w:ilvl="7" w:tplc="04140003" w:tentative="1">
+      <w:start w:val="1"/>
+      <w:numFmt w:val="bullet"/>
+      <w:lvlText w:val="o"/>
+      <w:lvlJc w:val="left"/>
+      <w:pPr>
+        <w:ind w:left="5760" w:hanging="360"/>
+      </w:pPr>
+      <w:rPr>
+        <w:rFonts w:ascii="Courier New" w:hAnsi="Courier New" w:cs="Courier New" w:hint="default"/>
+      </w:rPr>
+    </w:lvl>
+    <w:lvl w:ilvl="8" w:tplc="04140005" w:tentative="1">
+      <w:start w:val="1"/>
+      <w:numFmt w:val="bullet"/>
+      <w:lvlText w:val=""/>
+      <w:lvlJc w:val="left"/>
+      <w:pPr>
+        <w:ind w:left="6480" w:hanging="360"/>
+      </w:pPr>
+      <w:rPr>
+        <w:rFonts w:ascii="Wingdings" w:hAnsi="Wingdings" w:hint="default"/>
+      </w:rPr>
+    </w:lvl>
+  </w:abstractNum>
+  <w:abstractNum w:abstractNumId="6" w15:restartNumberingAfterBreak="0">
     <w:nsid w:val="22A12483"/>
     <w:multiLevelType w:val="multilevel"/>
     <w:tmpl w:val="D3AE3298"/>
@@ -4570,7 +4529,119 @@
       </w:pPr>
     </w:lvl>
   </w:abstractNum>
-  <w:abstractNum w:abstractNumId="5" w15:restartNumberingAfterBreak="0">
+  <w:abstractNum w:abstractNumId="7" w15:restartNumberingAfterBreak="0">
+    <w:nsid w:val="2E860F43"/>
+    <w:multiLevelType w:val="hybridMultilevel"/>
+    <w:tmpl w:val="7708045A"/>
+    <w:lvl w:ilvl="0" w:tplc="F9FCE450">
+      <w:numFmt w:val="bullet"/>
+      <w:lvlText w:val="-"/>
+      <w:lvlJc w:val="left"/>
+      <w:pPr>
+        <w:ind w:left="720" w:hanging="360"/>
+      </w:pPr>
+      <w:rPr>
+        <w:rFonts w:ascii="Calibri" w:eastAsiaTheme="minorHAnsi" w:hAnsi="Calibri" w:cs="Calibri" w:hint="default"/>
+      </w:rPr>
+    </w:lvl>
+    <w:lvl w:ilvl="1" w:tplc="04140003" w:tentative="1">
+      <w:start w:val="1"/>
+      <w:numFmt w:val="bullet"/>
+      <w:lvlText w:val="o"/>
+      <w:lvlJc w:val="left"/>
+      <w:pPr>
+        <w:ind w:left="1440" w:hanging="360"/>
+      </w:pPr>
+      <w:rPr>
+        <w:rFonts w:ascii="Courier New" w:hAnsi="Courier New" w:cs="Courier New" w:hint="default"/>
+      </w:rPr>
+    </w:lvl>
+    <w:lvl w:ilvl="2" w:tplc="04140005" w:tentative="1">
+      <w:start w:val="1"/>
+      <w:numFmt w:val="bullet"/>
+      <w:lvlText w:val=""/>
+      <w:lvlJc w:val="left"/>
+      <w:pPr>
+        <w:ind w:left="2160" w:hanging="360"/>
+      </w:pPr>
+      <w:rPr>
+        <w:rFonts w:ascii="Wingdings" w:hAnsi="Wingdings" w:hint="default"/>
+      </w:rPr>
+    </w:lvl>
+    <w:lvl w:ilvl="3" w:tplc="04140001" w:tentative="1">
+      <w:start w:val="1"/>
+      <w:numFmt w:val="bullet"/>
+      <w:lvlText w:val=""/>
+      <w:lvlJc w:val="left"/>
+      <w:pPr>
+        <w:ind w:left="2880" w:hanging="360"/>
+      </w:pPr>
+      <w:rPr>
+        <w:rFonts w:ascii="Symbol" w:hAnsi="Symbol" w:hint="default"/>
+      </w:rPr>
+    </w:lvl>
+    <w:lvl w:ilvl="4" w:tplc="04140003" w:tentative="1">
+      <w:start w:val="1"/>
+      <w:numFmt w:val="bullet"/>
+      <w:lvlText w:val="o"/>
+      <w:lvlJc w:val="left"/>
+      <w:pPr>
+        <w:ind w:left="3600" w:hanging="360"/>
+      </w:pPr>
+      <w:rPr>
+        <w:rFonts w:ascii="Courier New" w:hAnsi="Courier New" w:cs="Courier New" w:hint="default"/>
+      </w:rPr>
+    </w:lvl>
+    <w:lvl w:ilvl="5" w:tplc="04140005" w:tentative="1">
+      <w:start w:val="1"/>
+      <w:numFmt w:val="bullet"/>
+      <w:lvlText w:val=""/>
+      <w:lvlJc w:val="left"/>
+      <w:pPr>
+        <w:ind w:left="4320" w:hanging="360"/>
+      </w:pPr>
+      <w:rPr>
+        <w:rFonts w:ascii="Wingdings" w:hAnsi="Wingdings" w:hint="default"/>
+      </w:rPr>
+    </w:lvl>
+    <w:lvl w:ilvl="6" w:tplc="04140001" w:tentative="1">
+      <w:start w:val="1"/>
+      <w:numFmt w:val="bullet"/>
+      <w:lvlText w:val=""/>
+      <w:lvlJc w:val="left"/>
+      <w:pPr>
+        <w:ind w:left="5040" w:hanging="360"/>
+      </w:pPr>
+      <w:rPr>
+        <w:rFonts w:ascii="Symbol" w:hAnsi="Symbol" w:hint="default"/>
+      </w:rPr>
+    </w:lvl>
+    <w:lvl w:ilvl="7" w:tplc="04140003" w:tentative="1">
+      <w:start w:val="1"/>
+      <w:numFmt w:val="bullet"/>
+      <w:lvlText w:val="o"/>
+      <w:lvlJc w:val="left"/>
+      <w:pPr>
+        <w:ind w:left="5760" w:hanging="360"/>
+      </w:pPr>
+      <w:rPr>
+        <w:rFonts w:ascii="Courier New" w:hAnsi="Courier New" w:cs="Courier New" w:hint="default"/>
+      </w:rPr>
+    </w:lvl>
+    <w:lvl w:ilvl="8" w:tplc="04140005" w:tentative="1">
+      <w:start w:val="1"/>
+      <w:numFmt w:val="bullet"/>
+      <w:lvlText w:val=""/>
+      <w:lvlJc w:val="left"/>
+      <w:pPr>
+        <w:ind w:left="6480" w:hanging="360"/>
+      </w:pPr>
+      <w:rPr>
+        <w:rFonts w:ascii="Wingdings" w:hAnsi="Wingdings" w:hint="default"/>
+      </w:rPr>
+    </w:lvl>
+  </w:abstractNum>
+  <w:abstractNum w:abstractNumId="8" w15:restartNumberingAfterBreak="0">
     <w:nsid w:val="36AA5A12"/>
     <w:multiLevelType w:val="hybridMultilevel"/>
     <w:tmpl w:val="4784E664"/>
@@ -4682,7 +4753,7 @@
       </w:rPr>
     </w:lvl>
   </w:abstractNum>
-  <w:abstractNum w:abstractNumId="6" w15:restartNumberingAfterBreak="0">
+  <w:abstractNum w:abstractNumId="9" w15:restartNumberingAfterBreak="0">
     <w:nsid w:val="406D48D7"/>
     <w:multiLevelType w:val="hybridMultilevel"/>
     <w:tmpl w:val="1E783EAC"/>
@@ -4794,7 +4865,7 @@
       </w:rPr>
     </w:lvl>
   </w:abstractNum>
-  <w:abstractNum w:abstractNumId="7" w15:restartNumberingAfterBreak="0">
+  <w:abstractNum w:abstractNumId="10" w15:restartNumberingAfterBreak="0">
     <w:nsid w:val="568E4942"/>
     <w:multiLevelType w:val="multilevel"/>
     <w:tmpl w:val="37F28AE4"/>
@@ -4907,7 +4978,7 @@
       </w:pPr>
     </w:lvl>
   </w:abstractNum>
-  <w:abstractNum w:abstractNumId="8" w15:restartNumberingAfterBreak="0">
+  <w:abstractNum w:abstractNumId="11" w15:restartNumberingAfterBreak="0">
     <w:nsid w:val="5AB3491F"/>
     <w:multiLevelType w:val="multilevel"/>
     <w:tmpl w:val="F4728512"/>
@@ -5056,7 +5127,7 @@
       </w:rPr>
     </w:lvl>
   </w:abstractNum>
-  <w:abstractNum w:abstractNumId="9" w15:restartNumberingAfterBreak="0">
+  <w:abstractNum w:abstractNumId="12" w15:restartNumberingAfterBreak="0">
     <w:nsid w:val="64DD46F5"/>
     <w:multiLevelType w:val="multilevel"/>
     <w:tmpl w:val="F35E0F00"/>
@@ -5205,7 +5276,7 @@
       </w:rPr>
     </w:lvl>
   </w:abstractNum>
-  <w:abstractNum w:abstractNumId="10" w15:restartNumberingAfterBreak="0">
+  <w:abstractNum w:abstractNumId="13" w15:restartNumberingAfterBreak="0">
     <w:nsid w:val="6E381833"/>
     <w:multiLevelType w:val="multilevel"/>
     <w:tmpl w:val="42FABFC8"/>
@@ -5318,7 +5389,7 @@
       </w:pPr>
     </w:lvl>
   </w:abstractNum>
-  <w:abstractNum w:abstractNumId="11" w15:restartNumberingAfterBreak="0">
+  <w:abstractNum w:abstractNumId="14" w15:restartNumberingAfterBreak="0">
     <w:nsid w:val="7DA97DF6"/>
     <w:multiLevelType w:val="multilevel"/>
     <w:tmpl w:val="46580AFA"/>
@@ -5432,40 +5503,49 @@
     </w:lvl>
   </w:abstractNum>
   <w:num w:numId="1" w16cid:durableId="595333851">
-    <w:abstractNumId w:val="9"/>
+    <w:abstractNumId w:val="12"/>
   </w:num>
   <w:num w:numId="2" w16cid:durableId="190269519">
-    <w:abstractNumId w:val="4"/>
+    <w:abstractNumId w:val="6"/>
   </w:num>
   <w:num w:numId="3" w16cid:durableId="1761441638">
     <w:abstractNumId w:val="1"/>
   </w:num>
   <w:num w:numId="4" w16cid:durableId="1721248584">
+    <w:abstractNumId w:val="14"/>
+  </w:num>
+  <w:num w:numId="5" w16cid:durableId="957835137">
     <w:abstractNumId w:val="11"/>
   </w:num>
-  <w:num w:numId="5" w16cid:durableId="957835137">
+  <w:num w:numId="6" w16cid:durableId="1863393072">
     <w:abstractNumId w:val="8"/>
-  </w:num>
-  <w:num w:numId="6" w16cid:durableId="1863393072">
-    <w:abstractNumId w:val="5"/>
   </w:num>
   <w:num w:numId="7" w16cid:durableId="1272856832">
     <w:abstractNumId w:val="0"/>
   </w:num>
   <w:num w:numId="8" w16cid:durableId="997883059">
-    <w:abstractNumId w:val="10"/>
+    <w:abstractNumId w:val="13"/>
   </w:num>
   <w:num w:numId="9" w16cid:durableId="1984388680">
-    <w:abstractNumId w:val="3"/>
+    <w:abstractNumId w:val="4"/>
   </w:num>
   <w:num w:numId="10" w16cid:durableId="729157898">
-    <w:abstractNumId w:val="7"/>
+    <w:abstractNumId w:val="10"/>
   </w:num>
   <w:num w:numId="11" w16cid:durableId="1582641693">
     <w:abstractNumId w:val="2"/>
   </w:num>
   <w:num w:numId="12" w16cid:durableId="687490755">
-    <w:abstractNumId w:val="6"/>
+    <w:abstractNumId w:val="9"/>
+  </w:num>
+  <w:num w:numId="13" w16cid:durableId="2108771276">
+    <w:abstractNumId w:val="3"/>
+  </w:num>
+  <w:num w:numId="14" w16cid:durableId="172840851">
+    <w:abstractNumId w:val="5"/>
+  </w:num>
+  <w:num w:numId="15" w16cid:durableId="778649374">
+    <w:abstractNumId w:val="7"/>
   </w:num>
 </w:numbering>
 </file>

</xml_diff>